<commit_message>
code console app part 1
</commit_message>
<xml_diff>
--- a/docs/Bao cao - DoAnCoSo - 102190200.docx
+++ b/docs/Bao cao - DoAnCoSo - 102190200.docx
@@ -556,7 +556,7 @@
           <w:szCs w:val="26"/>
           <w:lang w:val="vi-VN"/>
         </w:rPr>
-        <w:t>Số nguyên tố là số nguyên lớn hơn 1 gồm 2 ước là 1 và chính nó. Với tính chất đặc biệt này khiến số nguyên tố có các ứng dụng quan trọng trong các lĩnh vực mã hóa, bảo mật thông tin đặc biệt là trong thời số</w:t>
+        <w:t xml:space="preserve">Số nguyên tố là số nguyên lớn hơn 1 gồm 2 ước là 1 và chính nó. Với tính chất đặc biệt này khiến số nguyên tố có các ứng dụng quan trọng trong các lĩnh vực mã hóa, bảo mật thông tin đặc biệt là trong thời </w:t>
       </w:r>
       <w:r>
         <w:rPr>
@@ -565,7 +565,7 @@
           <w:szCs w:val="26"/>
           <w:lang w:val="vi-VN"/>
         </w:rPr>
-        <w:t>, khi mà hầu hết các thông tin đều được tổ chức và lưu trữ thông qua các cloud, server.</w:t>
+        <w:t xml:space="preserve">đại </w:t>
       </w:r>
       <w:r>
         <w:rPr>
@@ -574,7 +574,7 @@
           <w:szCs w:val="26"/>
           <w:lang w:val="vi-VN"/>
         </w:rPr>
-        <w:t xml:space="preserve"> Do vậy, có rất nhiều bài toán liên quan đến số nguyên tố được đặt ra, và đồ án lần này sẽ nghiên cứu </w:t>
+        <w:t>số</w:t>
       </w:r>
       <w:r>
         <w:rPr>
@@ -583,7 +583,7 @@
           <w:szCs w:val="26"/>
           <w:lang w:val="vi-VN"/>
         </w:rPr>
-        <w:t>cách</w:t>
+        <w:t>, khi mà hầu hết các thông tin đều được tổ chức và lưu trữ thông qua các cloud, server.</w:t>
       </w:r>
       <w:r>
         <w:rPr>
@@ -592,7 +592,7 @@
           <w:szCs w:val="26"/>
           <w:lang w:val="vi-VN"/>
         </w:rPr>
-        <w:t xml:space="preserve"> tìm những số nguyên tố có chiều cao cho trước trong một khoảng xác định.</w:t>
+        <w:t xml:space="preserve"> Do vậy, có rất nhiều bài toán liên quan đến số nguyên tố được đặt ra, và đồ án lần này sẽ nghiên cứu </w:t>
       </w:r>
       <w:r>
         <w:rPr>
@@ -601,21 +601,17 @@
           <w:szCs w:val="26"/>
           <w:lang w:val="vi-VN"/>
         </w:rPr>
-        <w:t xml:space="preserve"> </w:t>
-      </w:r>
-    </w:p>
-    <w:p>
-      <w:pPr>
-        <w:pStyle w:val="Title"/>
-        <w:ind w:firstLine="0"/>
-        <w:jc w:val="both"/>
+        <w:t>cách</w:t>
+      </w:r>
+      <w:r>
         <w:rPr>
           <w:b w:val="0"/>
           <w:sz w:val="26"/>
           <w:szCs w:val="26"/>
           <w:lang w:val="vi-VN"/>
         </w:rPr>
-      </w:pPr>
+        <w:t xml:space="preserve"> tìm những số nguyên tố có chiều cao cho trước trong một khoảng xác định.</w:t>
+      </w:r>
       <w:r>
         <w:rPr>
           <w:b w:val="0"/>
@@ -623,17 +619,21 @@
           <w:szCs w:val="26"/>
           <w:lang w:val="vi-VN"/>
         </w:rPr>
-        <w:t xml:space="preserve">Và với đồ án này, trước tiên em </w:t>
-      </w:r>
-      <w:r>
+        <w:t xml:space="preserve"> </w:t>
+      </w:r>
+    </w:p>
+    <w:p>
+      <w:pPr>
+        <w:pStyle w:val="Title"/>
+        <w:ind w:firstLine="0"/>
+        <w:jc w:val="both"/>
         <w:rPr>
           <w:b w:val="0"/>
           <w:sz w:val="26"/>
           <w:szCs w:val="26"/>
           <w:lang w:val="vi-VN"/>
         </w:rPr>
-        <w:t>xin cảm ơn</w:t>
-      </w:r>
+      </w:pPr>
       <w:r>
         <w:rPr>
           <w:b w:val="0"/>
@@ -641,7 +641,7 @@
           <w:szCs w:val="26"/>
           <w:lang w:val="vi-VN"/>
         </w:rPr>
-        <w:t xml:space="preserve"> đến</w:t>
+        <w:t xml:space="preserve">Và với đồ án này, trước tiên em </w:t>
       </w:r>
       <w:r>
         <w:rPr>
@@ -650,7 +650,7 @@
           <w:szCs w:val="26"/>
           <w:lang w:val="vi-VN"/>
         </w:rPr>
-        <w:t xml:space="preserve"> quý cô Th</w:t>
+        <w:t>xin cảm ơn</w:t>
       </w:r>
       <w:r>
         <w:rPr>
@@ -659,7 +659,7 @@
           <w:szCs w:val="26"/>
           <w:lang w:val="vi-VN"/>
         </w:rPr>
-        <w:t xml:space="preserve">S Đỗ Thị Tuyết Hoa, </w:t>
+        <w:t xml:space="preserve"> đến</w:t>
       </w:r>
       <w:r>
         <w:rPr>
@@ -668,7 +668,7 @@
           <w:szCs w:val="26"/>
           <w:lang w:val="vi-VN"/>
         </w:rPr>
-        <w:t>Th</w:t>
+        <w:t xml:space="preserve"> quý cô Th</w:t>
       </w:r>
       <w:r>
         <w:rPr>
@@ -677,7 +677,25 @@
           <w:szCs w:val="26"/>
           <w:lang w:val="vi-VN"/>
         </w:rPr>
-        <w:t xml:space="preserve">S Trần Hồ Thủy Tiên, và đặc biệt là thầy ThS Nguyễn Văn Nguyên đã </w:t>
+        <w:t>S Đỗ Thị Tuyết Hoa</w:t>
+      </w:r>
+      <w:r>
+        <w:rPr>
+          <w:b w:val="0"/>
+          <w:sz w:val="26"/>
+          <w:szCs w:val="26"/>
+          <w:lang w:val="vi-VN"/>
+        </w:rPr>
+        <w:t xml:space="preserve"> </w:t>
+      </w:r>
+      <w:r>
+        <w:rPr>
+          <w:b w:val="0"/>
+          <w:sz w:val="26"/>
+          <w:szCs w:val="26"/>
+          <w:lang w:val="vi-VN"/>
+        </w:rPr>
+        <w:t xml:space="preserve">, và đặc biệt là thầy ThS Nguyễn Văn Nguyên đã </w:t>
       </w:r>
       <w:r>
         <w:rPr>
@@ -2974,7 +2992,13 @@
         <w:rPr>
           <w:rStyle w:val="apple-converted-space"/>
         </w:rPr>
-        <w:t xml:space="preserve">liệt kê các số nguyên tố không có chiều cao là H không vượt quá N </w:t>
+        <w:t xml:space="preserve">liệt kê các số nguyên tố </w:t>
+      </w:r>
+      <w:r>
+        <w:rPr>
+          <w:rStyle w:val="apple-converted-space"/>
+        </w:rPr>
+        <w:t xml:space="preserve">có chiều cao là H không vượt quá N </w:t>
       </w:r>
       <w:proofErr w:type="gramStart"/>
       <w:r>
@@ -2994,7 +3018,7 @@
         <w:t>, 1 ≤ H ≤ 54)</w:t>
       </w:r>
       <w:r>
-        <w:t xml:space="preserve"> có sử dụng file.</w:t>
+        <w:t xml:space="preserve"> có sử dụng file (chiều cao của một số tự nhiên là tổng các chữ số của số đó).</w:t>
       </w:r>
     </w:p>
     <w:p>
@@ -3045,6 +3069,12 @@
         <w:rPr>
           <w:rStyle w:val="apple-converted-space"/>
         </w:rPr>
+        <w:t xml:space="preserve">với độ phức tạp thuật toán thời gian O(NlogN) </w:t>
+      </w:r>
+      <w:r>
+        <w:rPr>
+          <w:rStyle w:val="apple-converted-space"/>
+        </w:rPr>
         <w:t>giúp</w:t>
       </w:r>
       <w:r>
@@ -3075,31 +3105,63 @@
         <w:rPr>
           <w:rStyle w:val="apple-converted-space"/>
         </w:rPr>
-        <w:t xml:space="preserve"> là lặp qua các số trong đoạn [2, N], ở mỗi bước lặp tiến hành kiểm số x (x</w:t>
-      </w:r>
-      <w:r>
-        <w:rPr>
-          <w:rStyle w:val="apple-converted-space"/>
-        </w:rPr>
-        <w:t xml:space="preserve"> ϵ</w:t>
-      </w:r>
-      <w:r>
-        <w:rPr>
-          <w:rStyle w:val="apple-converted-space"/>
-        </w:rPr>
         <w:t xml:space="preserve"> </w:t>
       </w:r>
       <w:r>
         <w:rPr>
           <w:rStyle w:val="apple-converted-space"/>
         </w:rPr>
-        <w:t xml:space="preserve">[2, N]) </w:t>
-      </w:r>
-      <w:r>
-        <w:rPr>
-          <w:rStyle w:val="apple-converted-space"/>
-        </w:rPr>
-        <w:t xml:space="preserve">có phải là nguyên tố không bằng phương pháp </w:t>
+        <w:t>(có độ phức tạp thuật toán thời gian O(N</w:t>
+      </w:r>
+      <m:oMath>
+        <m:rad>
+          <m:radPr>
+            <m:degHide m:val="1"/>
+            <m:ctrlPr>
+              <w:rPr>
+                <w:rStyle w:val="apple-converted-space"/>
+                <w:rFonts w:ascii="Cambria Math" w:hAnsi="Cambria Math"/>
+              </w:rPr>
+            </m:ctrlPr>
+          </m:radPr>
+          <m:deg/>
+          <m:e>
+            <m:r>
+              <m:rPr>
+                <m:sty m:val="p"/>
+              </m:rPr>
+              <w:rPr>
+                <w:rStyle w:val="apple-converted-space"/>
+                <w:rFonts w:ascii="Cambria Math" w:hAnsi="Cambria Math"/>
+              </w:rPr>
+              <m:t>N</m:t>
+            </m:r>
+          </m:e>
+        </m:rad>
+      </m:oMath>
+      <w:r>
+        <w:rPr>
+          <w:rStyle w:val="apple-converted-space"/>
+        </w:rPr>
+        <w:t xml:space="preserve">) </w:t>
+      </w:r>
+      <w:r>
+        <w:rPr>
+          <w:rStyle w:val="apple-converted-space"/>
+        </w:rPr>
+        <w:t>là lặp qua các số trong đoạn [2, N], ở mỗi bước lặp tiến hành kiểm</w:t>
+      </w:r>
+      <w:r>
+        <w:rPr>
+          <w:rStyle w:val="apple-converted-space"/>
+        </w:rPr>
+        <w:t xml:space="preserve"> tra</w:t>
+      </w:r>
+      <w:r>
+        <w:rPr>
+          <w:rStyle w:val="apple-converted-space"/>
+        </w:rPr>
+        <w:t xml:space="preserve"> số x có phải là nguyên tố không bằng phương pháp </w:t>
       </w:r>
       <w:r>
         <w:rPr>
@@ -3111,7 +3173,57 @@
         <w:rPr>
           <w:rStyle w:val="apple-converted-space"/>
         </w:rPr>
-        <w:t>t số nguyên nào giữa 2 và căn N.</w:t>
+        <w:t>t</w:t>
+      </w:r>
+      <w:r>
+        <w:rPr>
+          <w:rStyle w:val="apple-converted-space"/>
+        </w:rPr>
+        <w:t xml:space="preserve"> kì</w:t>
+      </w:r>
+      <w:r>
+        <w:rPr>
+          <w:rStyle w:val="apple-converted-space"/>
+        </w:rPr>
+        <w:t xml:space="preserve"> số nguyên nào </w:t>
+      </w:r>
+      <w:r>
+        <w:rPr>
+          <w:rStyle w:val="apple-converted-space"/>
+        </w:rPr>
+        <w:t xml:space="preserve">thuộc đoạn (2, </w:t>
+      </w:r>
+      <m:oMath>
+        <m:rad>
+          <m:radPr>
+            <m:degHide m:val="1"/>
+            <m:ctrlPr>
+              <w:rPr>
+                <w:rStyle w:val="apple-converted-space"/>
+                <w:rFonts w:ascii="Cambria Math" w:hAnsi="Cambria Math"/>
+              </w:rPr>
+            </m:ctrlPr>
+          </m:radPr>
+          <m:deg/>
+          <m:e>
+            <m:r>
+              <m:rPr>
+                <m:sty m:val="p"/>
+              </m:rPr>
+              <w:rPr>
+                <w:rStyle w:val="apple-converted-space"/>
+                <w:rFonts w:ascii="Cambria Math" w:hAnsi="Cambria Math"/>
+              </w:rPr>
+              <m:t>N</m:t>
+            </m:r>
+          </m:e>
+        </m:rad>
+      </m:oMath>
+      <w:r>
+        <w:rPr>
+          <w:rStyle w:val="apple-converted-space"/>
+        </w:rPr>
+        <w:t>).</w:t>
       </w:r>
     </w:p>
     <w:p>
@@ -3240,17 +3352,41 @@
         <w:t>Lý thuyết</w:t>
       </w:r>
       <w:r>
-        <w:t xml:space="preserve"> hoạt động của sàng: tạo 1 danh sách các số tự nhiên từ 2 đến n và giả sử các số đó đều là số nguyên tố. </w:t>
+        <w:t xml:space="preserve"> hoạt động của sàng: tạo 1 danh sách các số tự nhiên từ 2 đến </w:t>
+      </w:r>
+      <w:r>
+        <w:t>N</w:t>
+      </w:r>
+      <w:r>
+        <w:t xml:space="preserve"> và giả sử các số đó đều là số nguyên tố.</w:t>
+      </w:r>
+      <w:r>
+        <w:t xml:space="preserve"> </w:t>
       </w:r>
       <w:proofErr w:type="gramStart"/>
       <w:r>
-        <w:t>V</w:t>
-      </w:r>
-      <w:r>
-        <w:t>ào mỗi lần duyệt,</w:t>
-      </w:r>
-      <w:r>
-        <w:t xml:space="preserve"> chọn một số nguyên tố và </w:t>
+        <w:t>Duyệt từ đầu danh sách đến cuối danh sách</w:t>
+      </w:r>
+      <w:r>
+        <w:t>,</w:t>
+      </w:r>
+      <w:r>
+        <w:t xml:space="preserve"> nếu phần tử đang duyệt</w:t>
+      </w:r>
+      <w:r>
+        <w:t xml:space="preserve"> </w:t>
+      </w:r>
+      <w:r>
+        <w:t>là</w:t>
+      </w:r>
+      <w:r>
+        <w:t xml:space="preserve"> một số nguyên tố </w:t>
+      </w:r>
+      <w:r>
+        <w:t>thì</w:t>
+      </w:r>
+      <w:r>
+        <w:t xml:space="preserve"> </w:t>
       </w:r>
       <w:r>
         <w:t>đánh dấu</w:t>
@@ -3262,13 +3398,7 @@
         <w:t xml:space="preserve">số là </w:t>
       </w:r>
       <w:r>
-        <w:t>bội của số nguyên tố đó</w:t>
-      </w:r>
-      <w:r>
-        <w:t xml:space="preserve"> vì không phải là số nguyên tố</w:t>
-      </w:r>
-      <w:r>
-        <w:t>.</w:t>
+        <w:t>bội của số nguyên tố đó.</w:t>
       </w:r>
       <w:proofErr w:type="gramEnd"/>
       <w:r>
@@ -3281,8 +3411,6 @@
       <w:r>
         <w:t xml:space="preserve"> chưa bị đánh dấu là các số nguyên tố cần tìm</w:t>
       </w:r>
-      <w:bookmarkStart w:id="9" w:name="_GoBack"/>
-      <w:bookmarkEnd w:id="9"/>
       <w:r>
         <w:t>.</w:t>
       </w:r>
@@ -3324,41 +3452,56 @@
         <w:t xml:space="preserve"> cao của một số số nguyên N, </w:t>
       </w:r>
       <w:r>
-        <w:t>tiến hành lấy số N chia lấy phần dư nhằm lấy chữ số cuối cùng N để tính tổng, sau đó chia số N cho 10 lấy phần nguyên để loại bỏ chữ số cuối cùng</w:t>
+        <w:t xml:space="preserve">khởi tạo một biến tổng sum = 0, </w:t>
+      </w:r>
+      <w:r>
+        <w:t xml:space="preserve">tiến hành lấy số N chia lấy phần dư nhằm lấy chữ số cuối cùng N </w:t>
+      </w:r>
+      <w:r>
+        <w:t xml:space="preserve">và cộng dồn vào </w:t>
+      </w:r>
+      <w:r>
+        <w:lastRenderedPageBreak/>
+        <w:t>sum</w:t>
+      </w:r>
+      <w:r>
+        <w:t>, sau đó chia số N cho 10 lấy phần nguyên để loại bỏ chữ số cuối cùng</w:t>
       </w:r>
       <w:r>
         <w:t xml:space="preserve"> vừa cộng</w:t>
       </w:r>
       <w:r>
-        <w:t>; lặp lại như vậy cho đến khi số nguyên N bằng 0.</w:t>
+        <w:t xml:space="preserve">; lặp lại </w:t>
+      </w:r>
+      <w:r>
+        <w:t>các bước trên cho đến khi số nguyên N bằng 0, thu được sum là biến chứa chiều cao của số N.</w:t>
       </w:r>
     </w:p>
     <w:p>
       <w:pPr>
         <w:pStyle w:val="Heading1"/>
       </w:pPr>
-      <w:bookmarkStart w:id="10" w:name="_Toc19885212"/>
-      <w:r>
-        <w:lastRenderedPageBreak/>
+      <w:bookmarkStart w:id="9" w:name="_Toc19885212"/>
+      <w:r>
         <w:t xml:space="preserve">TỔ CHỨC </w:t>
       </w:r>
       <w:r>
         <w:t>CẤU TRÚC DỮ LIỆU VÀ THUẬT TOÁN</w:t>
       </w:r>
+      <w:bookmarkEnd w:id="9"/>
+    </w:p>
+    <w:p>
+      <w:pPr>
+        <w:pStyle w:val="Heading2"/>
+      </w:pPr>
+      <w:bookmarkStart w:id="10" w:name="_Toc19885213"/>
+      <w:r>
+        <w:t>Phát biểu</w:t>
+      </w:r>
+      <w:r>
+        <w:t xml:space="preserve"> bài toán</w:t>
+      </w:r>
       <w:bookmarkEnd w:id="10"/>
-    </w:p>
-    <w:p>
-      <w:pPr>
-        <w:pStyle w:val="Heading2"/>
-      </w:pPr>
-      <w:bookmarkStart w:id="11" w:name="_Toc19885213"/>
-      <w:r>
-        <w:t>Phát biểu</w:t>
-      </w:r>
-      <w:r>
-        <w:t xml:space="preserve"> bài toán</w:t>
-      </w:r>
-      <w:bookmarkEnd w:id="11"/>
     </w:p>
     <w:p>
       <w:pPr>
@@ -3384,7 +3527,12 @@
       </w:r>
       <w:proofErr w:type="gramStart"/>
       <w:r>
-        <w:t>Hãy viết chương trình C (có sử dụng file) để thực hiện yêu cầu trên.</w:t>
+        <w:t xml:space="preserve">Hãy viết chương trình C (có sử </w:t>
+      </w:r>
+      <w:bookmarkStart w:id="11" w:name="_GoBack"/>
+      <w:bookmarkEnd w:id="11"/>
+      <w:r>
+        <w:t>dụng file) để thực hiện yêu cầu trên.</w:t>
       </w:r>
       <w:proofErr w:type="gramEnd"/>
     </w:p>
@@ -3571,7 +3719,6 @@
       </w:pPr>
       <w:bookmarkStart w:id="13" w:name="_Toc19885215"/>
       <w:r>
-        <w:lastRenderedPageBreak/>
         <w:t>Thuật toán</w:t>
       </w:r>
       <w:bookmarkEnd w:id="13"/>
@@ -3885,6 +4032,7 @@
           <w:b/>
           <w:lang w:val="fr-FR"/>
         </w:rPr>
+        <w:lastRenderedPageBreak/>
         <w:t>3.3.2</w:t>
       </w:r>
       <w:r>
@@ -3903,7 +4051,6 @@
         <w:rPr>
           <w:noProof/>
         </w:rPr>
-        <w:lastRenderedPageBreak/>
         <w:drawing>
           <wp:inline distT="0" distB="0" distL="0" distR="0" wp14:anchorId="5A28A3A6" wp14:editId="641B0AC4">
             <wp:extent cx="5410200" cy="8770573"/>
@@ -3959,6 +4106,7 @@
         <w:jc w:val="center"/>
       </w:pPr>
       <w:r>
+        <w:lastRenderedPageBreak/>
         <w:t>Hình 3.2 Sơ đồ khối thuật toán sàng Eratosthenes</w:t>
       </w:r>
     </w:p>
@@ -3981,7 +4129,6 @@
           <w:b/>
           <w:i/>
         </w:rPr>
-        <w:lastRenderedPageBreak/>
         <w:t xml:space="preserve">Psude code: </w:t>
       </w:r>
     </w:p>
@@ -6878,7 +7025,7 @@
         <w:rStyle w:val="PageNumber"/>
         <w:noProof/>
       </w:rPr>
-      <w:t>5</w:t>
+      <w:t>25</w:t>
     </w:r>
     <w:r>
       <w:rPr>
@@ -9939,6 +10086,16 @@
       <w:contextualSpacing/>
     </w:pPr>
   </w:style>
+  <w:style w:type="character" w:styleId="PlaceholderText">
+    <w:name w:val="Placeholder Text"/>
+    <w:basedOn w:val="DefaultParagraphFont"/>
+    <w:uiPriority w:val="99"/>
+    <w:unhideWhenUsed/>
+    <w:rsid w:val="00E74D5B"/>
+    <w:rPr>
+      <w:color w:val="808080"/>
+    </w:rPr>
+  </w:style>
 </w:styles>
 </file>
 
@@ -10842,6 +10999,16 @@
       <w:ind w:left="720"/>
       <w:contextualSpacing/>
     </w:pPr>
+  </w:style>
+  <w:style w:type="character" w:styleId="PlaceholderText">
+    <w:name w:val="Placeholder Text"/>
+    <w:basedOn w:val="DefaultParagraphFont"/>
+    <w:uiPriority w:val="99"/>
+    <w:unhideWhenUsed/>
+    <w:rsid w:val="00E74D5B"/>
+    <w:rPr>
+      <w:color w:val="808080"/>
+    </w:rPr>
   </w:style>
 </w:styles>
 </file>
@@ -11318,7 +11485,7 @@
 </file>
 
 <file path=customXml/itemProps4.xml><?xml version="1.0" encoding="utf-8"?>
-<ds:datastoreItem xmlns:ds="http://schemas.openxmlformats.org/officeDocument/2006/customXml" ds:itemID="{88094772-D392-4644-B718-C258A1E6B89F}">
+<ds:datastoreItem xmlns:ds="http://schemas.openxmlformats.org/officeDocument/2006/customXml" ds:itemID="{0F255A58-455F-4D98-8607-1248AADE6FA7}">
   <ds:schemaRefs>
     <ds:schemaRef ds:uri="http://schemas.openxmlformats.org/officeDocument/2006/bibliography"/>
   </ds:schemaRefs>

</xml_diff>